<commit_message>
Completed assessment1 and edited BookDAO to check for existing book
</commit_message>
<xml_diff>
--- a/Assessment 1.docx
+++ b/Assessment 1.docx
@@ -1,6 +1,6 @@
 
 <file path=word/document.xml><?xml version="1.0" encoding="utf-8"?>
-<w:document xmlns:wpc="http://schemas.microsoft.com/office/word/2010/wordprocessingCanvas" xmlns:cx="http://schemas.microsoft.com/office/drawing/2014/chartex" xmlns:cx1="http://schemas.microsoft.com/office/drawing/2015/9/8/chartex" xmlns:cx2="http://schemas.microsoft.com/office/drawing/2015/10/21/chartex" xmlns:cx3="http://schemas.microsoft.com/office/drawing/2016/5/9/chartex" xmlns:cx4="http://schemas.microsoft.com/office/drawing/2016/5/10/chartex" xmlns:cx5="http://schemas.microsoft.com/office/drawing/2016/5/11/chartex" xmlns:cx6="http://schemas.microsoft.com/office/drawing/2016/5/12/chartex" xmlns:cx7="http://schemas.microsoft.com/office/drawing/2016/5/13/chartex" xmlns:cx8="http://schemas.microsoft.com/office/drawing/2016/5/14/chartex" xmlns:mc="http://schemas.openxmlformats.org/markup-compatibility/2006" xmlns:aink="http://schemas.microsoft.com/office/drawing/2016/ink" xmlns:am3d="http://schemas.microsoft.com/office/drawing/2017/model3d" xmlns:o="urn:schemas-microsoft-com:office:office" xmlns:r="http://schemas.openxmlformats.org/officeDocument/2006/relationships" xmlns:m="http://schemas.openxmlformats.org/officeDocument/2006/math" xmlns:v="urn:schemas-microsoft-com:vml" xmlns:wp14="http://schemas.microsoft.com/office/word/2010/wordprocessingDrawing" xmlns:wp="http://schemas.openxmlformats.org/drawingml/2006/wordprocessingDrawing" xmlns:w10="urn:schemas-microsoft-com:office:word" xmlns:w="http://schemas.openxmlformats.org/wordprocessingml/2006/main" xmlns:w14="http://schemas.microsoft.com/office/word/2010/wordml" xmlns:w15="http://schemas.microsoft.com/office/word/2012/wordml" xmlns:w16cid="http://schemas.microsoft.com/office/word/2016/wordml/cid" xmlns:w16se="http://schemas.microsoft.com/office/word/2015/wordml/symex" xmlns:wpg="http://schemas.microsoft.com/office/word/2010/wordprocessingGroup" xmlns:wpi="http://schemas.microsoft.com/office/word/2010/wordprocessingInk" xmlns:wne="http://schemas.microsoft.com/office/word/2006/wordml" xmlns:wps="http://schemas.microsoft.com/office/word/2010/wordprocessingShape" mc:Ignorable="w14 w15 w16se w16cid wp14">
+<w:document xmlns:wpc="http://schemas.microsoft.com/office/word/2010/wordprocessingCanvas" xmlns:cx="http://schemas.microsoft.com/office/drawing/2014/chartex" xmlns:cx1="http://schemas.microsoft.com/office/drawing/2015/9/8/chartex" xmlns:cx2="http://schemas.microsoft.com/office/drawing/2015/10/21/chartex" xmlns:cx3="http://schemas.microsoft.com/office/drawing/2016/5/9/chartex" xmlns:cx4="http://schemas.microsoft.com/office/drawing/2016/5/10/chartex" xmlns:cx5="http://schemas.microsoft.com/office/drawing/2016/5/11/chartex" xmlns:cx6="http://schemas.microsoft.com/office/drawing/2016/5/12/chartex" xmlns:cx7="http://schemas.microsoft.com/office/drawing/2016/5/13/chartex" xmlns:cx8="http://schemas.microsoft.com/office/drawing/2016/5/14/chartex" xmlns:mc="http://schemas.openxmlformats.org/markup-compatibility/2006" xmlns:aink="http://schemas.microsoft.com/office/drawing/2016/ink" xmlns:am3d="http://schemas.microsoft.com/office/drawing/2017/model3d" xmlns:o="urn:schemas-microsoft-com:office:office" xmlns:oel="http://schemas.microsoft.com/office/2019/extlst" xmlns:r="http://schemas.openxmlformats.org/officeDocument/2006/relationships" xmlns:m="http://schemas.openxmlformats.org/officeDocument/2006/math" xmlns:v="urn:schemas-microsoft-com:vml" xmlns:wp14="http://schemas.microsoft.com/office/word/2010/wordprocessingDrawing" xmlns:wp="http://schemas.openxmlformats.org/drawingml/2006/wordprocessingDrawing" xmlns:w10="urn:schemas-microsoft-com:office:word" xmlns:w="http://schemas.openxmlformats.org/wordprocessingml/2006/main" xmlns:w14="http://schemas.microsoft.com/office/word/2010/wordml" xmlns:w15="http://schemas.microsoft.com/office/word/2012/wordml" xmlns:w16cex="http://schemas.microsoft.com/office/word/2018/wordml/cex" xmlns:w16cid="http://schemas.microsoft.com/office/word/2016/wordml/cid" xmlns:w16="http://schemas.microsoft.com/office/word/2018/wordml" xmlns:w16sdtdh="http://schemas.microsoft.com/office/word/2020/wordml/sdtdatahash" xmlns:w16se="http://schemas.microsoft.com/office/word/2015/wordml/symex" xmlns:wpg="http://schemas.microsoft.com/office/word/2010/wordprocessingGroup" xmlns:wpi="http://schemas.microsoft.com/office/word/2010/wordprocessingInk" xmlns:wne="http://schemas.microsoft.com/office/word/2006/wordml" xmlns:wps="http://schemas.microsoft.com/office/word/2010/wordprocessingShape" mc:Ignorable="w14 w15 w16se w16cid w16 w16cex w16sdtdh wp14">
   <w:body>
     <w:p>
       <w:pPr>
@@ -8,6 +8,7 @@
         <w:rPr>
           <w:b/>
           <w:bCs/>
+          <w:strike/>
           <w:sz w:val="28"/>
           <w:szCs w:val="28"/>
           <w:u w:val="single"/>
@@ -17,6 +18,7 @@
         <w:rPr>
           <w:b/>
           <w:bCs/>
+          <w:strike/>
           <w:sz w:val="28"/>
           <w:szCs w:val="28"/>
           <w:u w:val="single"/>
@@ -29,6 +31,7 @@
         <w:rPr>
           <w:b/>
           <w:bCs/>
+          <w:strike/>
           <w:sz w:val="28"/>
           <w:szCs w:val="28"/>
           <w:u w:val="single"/>
@@ -38,6 +41,7 @@
         <w:rPr>
           <w:b/>
           <w:bCs/>
+          <w:strike/>
           <w:sz w:val="28"/>
           <w:szCs w:val="28"/>
           <w:u w:val="single"/>
@@ -46,36 +50,91 @@
       </w:r>
     </w:p>
     <w:p>
-      <w:r>
-        <w:t>Create an MVC application for Houses</w:t>
-      </w:r>
-    </w:p>
-    <w:p>
-      <w:r>
+      <w:pPr>
+        <w:rPr>
+          <w:strike/>
+        </w:rPr>
+      </w:pPr>
+      <w:r>
+        <w:rPr>
+          <w:strike/>
+        </w:rPr>
+        <w:t xml:space="preserve">Create an MVC application for </w:t>
+      </w:r>
+      <w:proofErr w:type="gramStart"/>
+      <w:r>
+        <w:rPr>
+          <w:strike/>
+        </w:rPr>
+        <w:t>Houses</w:t>
+      </w:r>
+      <w:proofErr w:type="gramEnd"/>
+    </w:p>
+    <w:p>
+      <w:pPr>
+        <w:rPr>
+          <w:strike/>
+        </w:rPr>
+      </w:pPr>
+      <w:r>
+        <w:rPr>
+          <w:strike/>
+        </w:rPr>
         <w:t>Create a form on the index page which allows the user to input:</w:t>
       </w:r>
     </w:p>
     <w:p>
-      <w:r>
+      <w:pPr>
+        <w:rPr>
+          <w:strike/>
+        </w:rPr>
+      </w:pPr>
+      <w:r>
+        <w:rPr>
+          <w:strike/>
+        </w:rPr>
         <w:tab/>
         <w:t>Owner</w:t>
       </w:r>
     </w:p>
     <w:p>
-      <w:r>
+      <w:pPr>
+        <w:rPr>
+          <w:strike/>
+        </w:rPr>
+      </w:pPr>
+      <w:r>
+        <w:rPr>
+          <w:strike/>
+        </w:rPr>
         <w:tab/>
         <w:t>Address</w:t>
       </w:r>
     </w:p>
     <w:p>
-      <w:r>
+      <w:pPr>
+        <w:rPr>
+          <w:strike/>
+        </w:rPr>
+      </w:pPr>
+      <w:r>
+        <w:rPr>
+          <w:strike/>
+        </w:rPr>
         <w:tab/>
         <w:t>Number of Bedrooms</w:t>
       </w:r>
     </w:p>
-    <w:p/>
-    <w:p>
-      <w:r>
+    <w:p>
+      <w:pPr>
+        <w:rPr>
+          <w:strike/>
+        </w:rPr>
+      </w:pPr>
+      <w:r>
+        <w:rPr>
+          <w:strike/>
+        </w:rPr>
         <w:t>When submitted, the next page the user sees should show the house information given in the form.</w:t>
       </w:r>
     </w:p>
@@ -85,6 +144,7 @@
         <w:rPr>
           <w:b/>
           <w:bCs/>
+          <w:strike/>
           <w:sz w:val="28"/>
           <w:szCs w:val="28"/>
           <w:u w:val="single"/>
@@ -94,6 +154,7 @@
         <w:rPr>
           <w:b/>
           <w:bCs/>
+          <w:strike/>
           <w:sz w:val="28"/>
           <w:szCs w:val="28"/>
           <w:u w:val="single"/>
@@ -102,8 +163,30 @@
       </w:r>
     </w:p>
     <w:p>
-      <w:r>
-        <w:t xml:space="preserve">In the controller, create a list of houses </w:t>
+      <w:pPr>
+        <w:rPr>
+          <w:strike/>
+        </w:rPr>
+      </w:pPr>
+      <w:r>
+        <w:rPr>
+          <w:strike/>
+        </w:rPr>
+        <w:t xml:space="preserve">In the controller, create a list of </w:t>
+      </w:r>
+      <w:proofErr w:type="gramStart"/>
+      <w:r>
+        <w:rPr>
+          <w:strike/>
+        </w:rPr>
+        <w:t>houses</w:t>
+      </w:r>
+      <w:proofErr w:type="gramEnd"/>
+      <w:r>
+        <w:rPr>
+          <w:strike/>
+        </w:rPr>
+        <w:t xml:space="preserve"> </w:t>
       </w:r>
     </w:p>
     <w:p>
@@ -111,23 +194,54 @@
         <w:rPr>
           <w:i/>
           <w:iCs/>
-        </w:rPr>
-      </w:pPr>
-      <w:r>
+          <w:strike/>
+        </w:rPr>
+      </w:pPr>
+      <w:r>
+        <w:rPr>
+          <w:strike/>
+        </w:rPr>
         <w:t>Manually create a few houses (3 or 4), and add all houses (including the one from the first form) -</w:t>
       </w:r>
       <w:r>
         <w:rPr>
           <w:i/>
           <w:iCs/>
-        </w:rPr>
-        <w:t>we’ll pretend the manually created houses were in a database</w:t>
-      </w:r>
-    </w:p>
-    <w:p>
-      <w:r>
-        <w:t>When the user presses the submit button, show the information for all houses in the list</w:t>
-      </w:r>
+          <w:strike/>
+        </w:rPr>
+        <w:t xml:space="preserve">we’ll pretend the manually created houses were in a </w:t>
+      </w:r>
+      <w:proofErr w:type="gramStart"/>
+      <w:r>
+        <w:rPr>
+          <w:i/>
+          <w:iCs/>
+          <w:strike/>
+        </w:rPr>
+        <w:t>database</w:t>
+      </w:r>
+      <w:proofErr w:type="gramEnd"/>
+    </w:p>
+    <w:p>
+      <w:pPr>
+        <w:rPr>
+          <w:strike/>
+        </w:rPr>
+      </w:pPr>
+      <w:r>
+        <w:rPr>
+          <w:strike/>
+        </w:rPr>
+        <w:t xml:space="preserve">When the user presses the submit button, show the information for all houses in the </w:t>
+      </w:r>
+      <w:proofErr w:type="gramStart"/>
+      <w:r>
+        <w:rPr>
+          <w:strike/>
+        </w:rPr>
+        <w:t>list</w:t>
+      </w:r>
+      <w:proofErr w:type="gramEnd"/>
     </w:p>
     <w:p/>
     <w:p>
@@ -135,6 +249,7 @@
         <w:rPr>
           <w:b/>
           <w:bCs/>
+          <w:strike/>
           <w:sz w:val="28"/>
           <w:szCs w:val="28"/>
           <w:u w:val="single"/>
@@ -144,6 +259,7 @@
         <w:rPr>
           <w:b/>
           <w:bCs/>
+          <w:strike/>
           <w:sz w:val="28"/>
           <w:szCs w:val="28"/>
           <w:u w:val="single"/>
@@ -152,32 +268,79 @@
       </w:r>
     </w:p>
     <w:p>
-      <w:r>
+      <w:pPr>
+        <w:rPr>
+          <w:strike/>
+        </w:rPr>
+      </w:pPr>
+      <w:r>
+        <w:rPr>
+          <w:strike/>
+        </w:rPr>
         <w:t xml:space="preserve">If the user </w:t>
       </w:r>
       <w:r>
-        <w:t xml:space="preserve">does not input any information, have default values : </w:t>
-      </w:r>
-    </w:p>
-    <w:p>
-      <w:r>
+        <w:rPr>
+          <w:strike/>
+        </w:rPr>
+        <w:t xml:space="preserve">does not input any information, have default </w:t>
+      </w:r>
+      <w:proofErr w:type="gramStart"/>
+      <w:r>
+        <w:rPr>
+          <w:strike/>
+        </w:rPr>
+        <w:t>values :</w:t>
+      </w:r>
+      <w:proofErr w:type="gramEnd"/>
+      <w:r>
+        <w:rPr>
+          <w:strike/>
+        </w:rPr>
+        <w:t xml:space="preserve"> </w:t>
+      </w:r>
+    </w:p>
+    <w:p>
+      <w:pPr>
+        <w:rPr>
+          <w:strike/>
+        </w:rPr>
+      </w:pPr>
+      <w:r>
+        <w:rPr>
+          <w:strike/>
+        </w:rPr>
         <w:tab/>
         <w:t>Owner: “name unknown”</w:t>
       </w:r>
     </w:p>
     <w:p>
-      <w:r>
+      <w:pPr>
+        <w:rPr>
+          <w:strike/>
+        </w:rPr>
+      </w:pPr>
+      <w:r>
+        <w:rPr>
+          <w:strike/>
+        </w:rPr>
         <w:tab/>
         <w:t>Address: “address unknown”</w:t>
       </w:r>
     </w:p>
     <w:p>
-      <w:r>
+      <w:pPr>
+        <w:rPr>
+          <w:strike/>
+        </w:rPr>
+      </w:pPr>
+      <w:r>
+        <w:rPr>
+          <w:strike/>
+        </w:rPr>
         <w:tab/>
         <w:t>Number of Bedrooms: 0</w:t>
       </w:r>
-      <w:bookmarkStart w:id="0" w:name="_GoBack"/>
-      <w:bookmarkEnd w:id="0"/>
     </w:p>
     <w:sectPr>
       <w:pgSz w:w="11906" w:h="16838"/>
@@ -190,7 +353,7 @@
 </file>
 
 <file path=word/styles.xml><?xml version="1.0" encoding="utf-8"?>
-<w:styles xmlns:mc="http://schemas.openxmlformats.org/markup-compatibility/2006" xmlns:r="http://schemas.openxmlformats.org/officeDocument/2006/relationships" xmlns:w="http://schemas.openxmlformats.org/wordprocessingml/2006/main" xmlns:w14="http://schemas.microsoft.com/office/word/2010/wordml" xmlns:w15="http://schemas.microsoft.com/office/word/2012/wordml" xmlns:w16cid="http://schemas.microsoft.com/office/word/2016/wordml/cid" xmlns:w16se="http://schemas.microsoft.com/office/word/2015/wordml/symex" mc:Ignorable="w14 w15 w16se w16cid">
+<w:styles xmlns:mc="http://schemas.openxmlformats.org/markup-compatibility/2006" xmlns:r="http://schemas.openxmlformats.org/officeDocument/2006/relationships" xmlns:w="http://schemas.openxmlformats.org/wordprocessingml/2006/main" xmlns:w14="http://schemas.microsoft.com/office/word/2010/wordml" xmlns:w15="http://schemas.microsoft.com/office/word/2012/wordml" xmlns:w16cex="http://schemas.microsoft.com/office/word/2018/wordml/cex" xmlns:w16cid="http://schemas.microsoft.com/office/word/2016/wordml/cid" xmlns:w16="http://schemas.microsoft.com/office/word/2018/wordml" xmlns:w16sdtdh="http://schemas.microsoft.com/office/word/2020/wordml/sdtdatahash" xmlns:w16se="http://schemas.microsoft.com/office/word/2015/wordml/symex" mc:Ignorable="w14 w15 w16se w16cid w16 w16cex w16sdtdh">
   <w:docDefaults>
     <w:rPrDefault>
       <w:rPr>

</xml_diff>